<commit_message>
CSharp Advanced Exams/C# OOP Advanced
</commit_message>
<xml_diff>
--- a/CSharp OOP Advanced/Unit testing - Exercise/CSharp-OOP-Advanced-Unit-Testing-Exercises.docx
+++ b/CSharp OOP Advanced/Unit testing - Exercise/CSharp-OOP-Advanced-Unit-Testing-Exercises.docx
@@ -1,6 +1,6 @@
 
 <file path=word/document.xml><?xml version="1.0" encoding="utf-8"?>
-<w:document xmlns:wpc="http://schemas.microsoft.com/office/word/2010/wordprocessingCanvas" xmlns:cx="http://schemas.microsoft.com/office/drawing/2014/chartex" xmlns:cx1="http://schemas.microsoft.com/office/drawing/2015/9/8/chartex" xmlns:cx2="http://schemas.microsoft.com/office/drawing/2015/10/21/chartex" xmlns:cx3="http://schemas.microsoft.com/office/drawing/2016/5/9/chartex" xmlns:cx4="http://schemas.microsoft.com/office/drawing/2016/5/10/chartex" xmlns:cx5="http://schemas.microsoft.com/office/drawing/2016/5/11/chartex" xmlns:cx6="http://schemas.microsoft.com/office/drawing/2016/5/12/chartex" xmlns:cx7="http://schemas.microsoft.com/office/drawing/2016/5/13/chartex" xmlns:cx8="http://schemas.microsoft.com/office/drawing/2016/5/14/chartex" xmlns:mc="http://schemas.openxmlformats.org/markup-compatibility/2006" xmlns:aink="http://schemas.microsoft.com/office/drawing/2016/ink" xmlns:am3d="http://schemas.microsoft.com/office/drawing/2017/model3d" xmlns:o="urn:schemas-microsoft-com:office:office" xmlns:r="http://schemas.openxmlformats.org/officeDocument/2006/relationships" xmlns:m="http://schemas.openxmlformats.org/officeDocument/2006/math" xmlns:v="urn:schemas-microsoft-com:vml" xmlns:wp14="http://schemas.microsoft.com/office/word/2010/wordprocessingDrawing" xmlns:wp="http://schemas.openxmlformats.org/drawingml/2006/wordprocessingDrawing" xmlns:w10="urn:schemas-microsoft-com:office:word" xmlns:w="http://schemas.openxmlformats.org/wordprocessingml/2006/main" xmlns:w14="http://schemas.microsoft.com/office/word/2010/wordml" xmlns:w15="http://schemas.microsoft.com/office/word/2012/wordml" xmlns:w16cid="http://schemas.microsoft.com/office/word/2016/wordml/cid" xmlns:w16se="http://schemas.microsoft.com/office/word/2015/wordml/symex" xmlns:wpg="http://schemas.microsoft.com/office/word/2010/wordprocessingGroup" xmlns:wpi="http://schemas.microsoft.com/office/word/2010/wordprocessingInk" xmlns:wne="http://schemas.microsoft.com/office/word/2006/wordml" xmlns:wps="http://schemas.microsoft.com/office/word/2010/wordprocessingShape" mc:Ignorable="w14 w15 w16se w16cid wp14">
+<w:document xmlns:wpc="http://schemas.microsoft.com/office/word/2010/wordprocessingCanvas" xmlns:mc="http://schemas.openxmlformats.org/markup-compatibility/2006" xmlns:o="urn:schemas-microsoft-com:office:office" xmlns:r="http://schemas.openxmlformats.org/officeDocument/2006/relationships" xmlns:m="http://schemas.openxmlformats.org/officeDocument/2006/math" xmlns:v="urn:schemas-microsoft-com:vml" xmlns:wp14="http://schemas.microsoft.com/office/word/2010/wordprocessingDrawing" xmlns:wp="http://schemas.openxmlformats.org/drawingml/2006/wordprocessingDrawing" xmlns:w10="urn:schemas-microsoft-com:office:word" xmlns:w="http://schemas.openxmlformats.org/wordprocessingml/2006/main" xmlns:w14="http://schemas.microsoft.com/office/word/2010/wordml" xmlns:w15="http://schemas.microsoft.com/office/word/2012/wordml" xmlns:wpg="http://schemas.microsoft.com/office/word/2010/wordprocessingGroup" xmlns:wpi="http://schemas.microsoft.com/office/word/2010/wordprocessingInk" xmlns:wne="http://schemas.microsoft.com/office/word/2006/wordml" xmlns:wps="http://schemas.microsoft.com/office/word/2010/wordprocessingShape" mc:Ignorable="w14 w15 wp14">
   <w:body>
     <w:p>
       <w:pPr>
@@ -990,6 +990,7 @@
         <w:jc w:val="both"/>
       </w:pPr>
       <w:r>
+        <w:lastRenderedPageBreak/>
         <w:t>Iterator Test</w:t>
       </w:r>
     </w:p>
@@ -2006,6 +2007,7 @@
                 <w:bCs/>
                 <w:noProof/>
               </w:rPr>
+              <w:lastRenderedPageBreak/>
               <w:t>HasNext</w:t>
             </w:r>
           </w:p>
@@ -2045,6 +2047,7 @@
                 <w:rFonts w:ascii="Consolas" w:hAnsi="Consolas"/>
                 <w:bCs/>
               </w:rPr>
+              <w:lastRenderedPageBreak/>
               <w:t>True</w:t>
             </w:r>
           </w:p>
@@ -2170,23 +2173,7 @@
             <w:noProof/>
             <w:lang w:val="en-GB"/>
           </w:rPr>
-          <w:t>Bubble</w:t>
-        </w:r>
-        <w:r>
-          <w:rPr>
-            <w:rStyle w:val="Hyperlink"/>
-            <w:noProof/>
-            <w:lang w:val="en-GB"/>
-          </w:rPr>
-          <w:t xml:space="preserve"> </w:t>
-        </w:r>
-        <w:r>
-          <w:rPr>
-            <w:rStyle w:val="Hyperlink"/>
-            <w:noProof/>
-            <w:lang w:val="en-GB"/>
-          </w:rPr>
-          <w:t>Sort</w:t>
+          <w:t>Bubble Sort</w:t>
         </w:r>
       </w:hyperlink>
       <w:r>
@@ -2399,11 +2386,6 @@
       </w:r>
     </w:p>
     <w:p>
-      <w:pPr>
-        <w:rPr>
-          <w:lang w:val="bg-BG"/>
-        </w:rPr>
-      </w:pPr>
       <w:r>
         <w:rPr>
           <w:noProof/>
@@ -2417,1276 +2399,9 @@
           <w:lang w:val="en-GB"/>
         </w:rPr>
         <w:t xml:space="preserve"> cases.</w:t>
-      </w:r>
-    </w:p>
-    <w:p>
-      <w:pPr>
-        <w:pStyle w:val="Heading2"/>
-        <w:numPr>
-          <w:ilvl w:val="0"/>
-          <w:numId w:val="2"/>
-        </w:numPr>
-        <w:tabs>
-          <w:tab w:val="left" w:pos="1843"/>
-        </w:tabs>
-        <w:spacing w:before="120" w:after="80"/>
-        <w:ind w:left="0" w:firstLine="0"/>
-        <w:jc w:val="both"/>
-      </w:pPr>
-      <w:r>
-        <w:t>**Integration Tests</w:t>
-      </w:r>
-    </w:p>
-    <w:p>
-      <w:r>
-        <w:t>When you create tests for a program, you should decouple a method which you test, so you could test a single problem. If a method is coupled to another one or it is doing more job that it is supposed to do, you could not clearly tell, which part is buggy. So when you create test, to determine which exactly is the problem, you separate each operation of the method and test each of them, to be sure, everything is working correctly. But there is another instance of the Unit Testing - Integration testing. When you do integration testing, you are testing the relationships o</w:t>
-      </w:r>
-      <w:r>
-        <w:t>f the models and the functions.</w:t>
-      </w:r>
-    </w:p>
-    <w:p>
-      <w:pPr>
-        <w:rPr>
-          <w:lang w:val="en-GB"/>
-        </w:rPr>
-      </w:pPr>
-      <w:r>
-        <w:t xml:space="preserve"> You are a web developer and your boss </w:t>
-      </w:r>
-      <w:r>
-        <w:rPr>
-          <w:lang w:val="en-GB"/>
-        </w:rPr>
-        <w:t>assigns you a task to implement the backend logic of the following problem.</w:t>
-      </w:r>
-    </w:p>
-    <w:p>
-      <w:pPr>
-        <w:rPr>
-          <w:lang w:val="en-GB"/>
-        </w:rPr>
-      </w:pPr>
-      <w:r>
-        <w:rPr>
-          <w:lang w:val="en-GB"/>
-        </w:rPr>
-        <w:t>You have a site with the following two models:</w:t>
-      </w:r>
-    </w:p>
-    <w:p>
-      <w:pPr>
-        <w:spacing w:after="0"/>
-        <w:rPr>
-          <w:b/>
-          <w:lang w:val="en-GB"/>
-        </w:rPr>
-      </w:pPr>
-      <w:r>
-        <w:rPr>
-          <w:b/>
-          <w:noProof/>
-        </w:rPr>
-        <w:t>Category has a:</w:t>
-      </w:r>
-    </w:p>
-    <w:p>
-      <w:pPr>
-        <w:pStyle w:val="ListParagraph"/>
-        <w:numPr>
-          <w:ilvl w:val="0"/>
-          <w:numId w:val="7"/>
-        </w:numPr>
-        <w:rPr>
-          <w:lang w:val="en-GB"/>
-        </w:rPr>
-      </w:pPr>
-      <w:r>
-        <w:rPr>
-          <w:lang w:val="en-GB"/>
-        </w:rPr>
-        <w:t>Name.</w:t>
-      </w:r>
-    </w:p>
-    <w:p>
-      <w:pPr>
-        <w:pStyle w:val="ListParagraph"/>
-        <w:numPr>
-          <w:ilvl w:val="0"/>
-          <w:numId w:val="7"/>
-        </w:numPr>
-        <w:rPr>
-          <w:lang w:val="en-GB"/>
-        </w:rPr>
-      </w:pPr>
-      <w:r>
-        <w:rPr>
-          <w:lang w:val="en-GB"/>
-        </w:rPr>
-        <w:t xml:space="preserve">Set of </w:t>
-      </w:r>
-      <w:r>
-        <w:rPr>
-          <w:lang w:val="en-GB"/>
-        </w:rPr>
-        <w:t>Users</w:t>
-      </w:r>
-      <w:r>
-        <w:rPr>
-          <w:lang w:val="en-GB"/>
-        </w:rPr>
-        <w:t>.</w:t>
-      </w:r>
-    </w:p>
-    <w:p>
-      <w:pPr>
-        <w:pStyle w:val="ListParagraph"/>
-        <w:numPr>
-          <w:ilvl w:val="0"/>
-          <w:numId w:val="7"/>
-        </w:numPr>
-        <w:rPr>
-          <w:lang w:val="en-GB"/>
-        </w:rPr>
-      </w:pPr>
-      <w:r>
-        <w:rPr>
-          <w:lang w:val="en-GB"/>
-        </w:rPr>
-        <w:t>(optional) Set of Categories (children)</w:t>
-      </w:r>
-    </w:p>
-    <w:p>
-      <w:pPr>
-        <w:spacing w:after="0"/>
-        <w:rPr>
-          <w:b/>
-          <w:noProof/>
-        </w:rPr>
-      </w:pPr>
-      <w:r>
-        <w:rPr>
-          <w:b/>
-          <w:noProof/>
-        </w:rPr>
-        <w:t>User has a:</w:t>
-      </w:r>
-    </w:p>
-    <w:p>
-      <w:pPr>
-        <w:pStyle w:val="ListParagraph"/>
-        <w:numPr>
-          <w:ilvl w:val="0"/>
-          <w:numId w:val="8"/>
-        </w:numPr>
-        <w:rPr>
-          <w:lang w:val="en-GB"/>
-        </w:rPr>
-      </w:pPr>
-      <w:r>
-        <w:rPr>
-          <w:lang w:val="en-GB"/>
-        </w:rPr>
-        <w:t>N</w:t>
-      </w:r>
-      <w:r>
-        <w:rPr>
-          <w:lang w:val="en-GB"/>
-        </w:rPr>
-        <w:t>ame.</w:t>
-      </w:r>
-    </w:p>
-    <w:p>
-      <w:pPr>
-        <w:pStyle w:val="ListParagraph"/>
-        <w:numPr>
-          <w:ilvl w:val="0"/>
-          <w:numId w:val="8"/>
-        </w:numPr>
-        <w:rPr>
-          <w:lang w:val="en-GB"/>
-        </w:rPr>
-      </w:pPr>
-      <w:r>
-        <w:rPr>
-          <w:lang w:val="en-GB"/>
-        </w:rPr>
-        <w:t>Set of Categories</w:t>
-      </w:r>
-    </w:p>
-    <w:p>
-      <w:pPr>
-        <w:spacing w:after="0"/>
-        <w:rPr>
-          <w:b/>
-          <w:noProof/>
-        </w:rPr>
-      </w:pPr>
-      <w:r>
-        <w:rPr>
-          <w:b/>
-          <w:noProof/>
-        </w:rPr>
-        <w:t>Functions to implement:</w:t>
-      </w:r>
-    </w:p>
-    <w:p>
-      <w:pPr>
-        <w:pStyle w:val="ListParagraph"/>
-        <w:numPr>
-          <w:ilvl w:val="0"/>
-          <w:numId w:val="6"/>
-        </w:numPr>
-        <w:rPr>
-          <w:lang w:val="en-GB"/>
-        </w:rPr>
-      </w:pPr>
-      <w:r>
-        <w:rPr>
-          <w:lang w:val="en-GB"/>
-        </w:rPr>
-        <w:t>Add Categories</w:t>
-      </w:r>
-    </w:p>
-    <w:p>
-      <w:pPr>
-        <w:pStyle w:val="ListParagraph"/>
-        <w:numPr>
-          <w:ilvl w:val="0"/>
-          <w:numId w:val="6"/>
-        </w:numPr>
-        <w:rPr>
-          <w:lang w:val="en-GB"/>
-        </w:rPr>
-      </w:pPr>
-      <w:r>
-        <w:rPr>
-          <w:lang w:val="en-GB"/>
-        </w:rPr>
-        <w:t>Remove Category / Categories</w:t>
-      </w:r>
-    </w:p>
-    <w:p>
-      <w:pPr>
-        <w:pStyle w:val="ListParagraph"/>
-        <w:numPr>
-          <w:ilvl w:val="0"/>
-          <w:numId w:val="6"/>
-        </w:numPr>
-        <w:rPr>
-          <w:lang w:val="en-GB"/>
-        </w:rPr>
-      </w:pPr>
-      <w:r>
-        <w:rPr>
-          <w:lang w:val="en-GB"/>
-        </w:rPr>
-        <w:t>Assign</w:t>
-      </w:r>
-      <w:r>
-        <w:rPr>
-          <w:lang w:val="en-GB"/>
-        </w:rPr>
-        <w:t xml:space="preserve"> a chi</w:t>
-      </w:r>
-      <w:r>
-        <w:rPr>
-          <w:lang w:val="en-GB"/>
-        </w:rPr>
-        <w:t>ld Category to a single Category</w:t>
-      </w:r>
-      <w:r>
-        <w:rPr>
-          <w:lang w:val="en-GB"/>
-        </w:rPr>
-        <w:t xml:space="preserve">. </w:t>
-      </w:r>
-    </w:p>
-    <w:p>
-      <w:pPr>
-        <w:pStyle w:val="ListParagraph"/>
-        <w:numPr>
-          <w:ilvl w:val="0"/>
-          <w:numId w:val="6"/>
-        </w:numPr>
-        <w:rPr>
-          <w:lang w:val="en-GB"/>
-        </w:rPr>
-      </w:pPr>
-      <w:r>
-        <w:rPr>
-          <w:lang w:val="en-GB"/>
-        </w:rPr>
-        <w:t xml:space="preserve">Assign a </w:t>
-      </w:r>
-      <w:r>
-        <w:rPr>
-          <w:lang w:val="en-GB"/>
-        </w:rPr>
-        <w:t>User</w:t>
-      </w:r>
-      <w:r>
-        <w:rPr>
-          <w:lang w:val="en-GB"/>
-        </w:rPr>
-        <w:t xml:space="preserve"> to specific Category.</w:t>
-      </w:r>
-    </w:p>
-    <w:p>
-      <w:pPr>
-        <w:pStyle w:val="Heading3"/>
-        <w:rPr>
-          <w:noProof/>
-        </w:rPr>
-      </w:pPr>
-      <w:r>
-        <w:rPr>
-          <w:noProof/>
-        </w:rPr>
-        <w:t>Task</w:t>
-      </w:r>
-    </w:p>
-    <w:p>
-      <w:pPr>
-        <w:rPr>
-          <w:lang w:val="en-GB"/>
-        </w:rPr>
-      </w:pPr>
-      <w:r>
-        <w:rPr>
-          <w:lang w:val="en-GB"/>
-        </w:rPr>
-        <w:t>Create tests for all the classes. Test, do they work correctly together. Keep in mind, you should test the border cases which are very interesting in this domain.</w:t>
-      </w:r>
-    </w:p>
-    <w:p>
-      <w:pPr>
-        <w:pStyle w:val="Heading3"/>
-        <w:rPr>
-          <w:noProof/>
-        </w:rPr>
-      </w:pPr>
-      <w:r>
-        <w:rPr>
-          <w:noProof/>
-        </w:rPr>
-        <w:t>Hint</w:t>
-      </w:r>
-    </w:p>
-    <w:p>
-      <w:pPr>
-        <w:rPr>
-          <w:noProof/>
-        </w:rPr>
-      </w:pPr>
-      <w:r>
-        <w:rPr>
-          <w:lang w:val="en-GB"/>
-        </w:rPr>
-        <w:t xml:space="preserve">In case you have a child Category and you remove its parent Category, if it has any </w:t>
-      </w:r>
-      <w:r>
-        <w:rPr>
-          <w:lang w:val="en-GB"/>
-        </w:rPr>
-        <w:t>Users</w:t>
-      </w:r>
-      <w:r>
-        <w:rPr>
-          <w:lang w:val="en-GB"/>
-        </w:rPr>
-        <w:t xml:space="preserve">, they must be reassigned to the child Category. </w:t>
-      </w:r>
-      <w:r>
-        <w:rPr>
-          <w:noProof/>
-        </w:rPr>
-        <w:t>If you try to move a child Category from its parent to another, don’t forget to remove the relationship from the first one. (e.g. When you move a Category from one parent to another, don’t copy the child to the both parents. Instead, create new child with all characteristics of the previous one and assign it to the new parent)</w:t>
-      </w:r>
-      <w:r>
-        <w:rPr>
-          <w:noProof/>
-        </w:rPr>
-        <w:t>.</w:t>
-      </w:r>
-    </w:p>
-    <w:p>
-      <w:pPr>
-        <w:pStyle w:val="Heading2"/>
-        <w:numPr>
-          <w:ilvl w:val="0"/>
-          <w:numId w:val="2"/>
-        </w:numPr>
-        <w:tabs>
-          <w:tab w:val="left" w:pos="1843"/>
-        </w:tabs>
-        <w:spacing w:before="120" w:after="80"/>
-        <w:ind w:left="0" w:firstLine="0"/>
-        <w:jc w:val="both"/>
-        <w:rPr>
-          <w:lang w:val="en-GB"/>
-        </w:rPr>
-      </w:pPr>
-      <w:r>
-        <w:rPr>
-          <w:lang w:val="en-GB"/>
-        </w:rPr>
-        <w:t>Twitter</w:t>
-      </w:r>
-    </w:p>
-    <w:p>
-      <w:r>
-        <w:rPr>
-          <w:lang w:val="en-GB"/>
-        </w:rPr>
-        <w:t xml:space="preserve">You are working for twitter and your boss wants you to make a twitter client for microwave ovens. The main models in your domain should be - a Tweet (e.g. Message) and a Client (e.g. </w:t>
-      </w:r>
-      <w:r>
-        <w:rPr>
-          <w:noProof/>
-          <w:lang w:val="en-GB"/>
-        </w:rPr>
-        <w:t>MicrowaveOven</w:t>
-      </w:r>
-      <w:r>
-        <w:rPr>
-          <w:lang w:val="en-GB"/>
-        </w:rPr>
-        <w:t xml:space="preserve">). Implement an Interface - Tweet. This interface should have the only functionality - to retrieve a message of a tweet. Create its implementation. The next interface we should create is Client (e.g. </w:t>
-      </w:r>
-      <w:r>
-        <w:rPr>
-          <w:noProof/>
-          <w:lang w:val="en-GB"/>
-        </w:rPr>
-        <w:t>MicrowaveOven</w:t>
-      </w:r>
-      <w:r>
-        <w:rPr>
-          <w:lang w:val="en-GB"/>
-        </w:rPr>
-        <w:t>). When the Client receives the Tweet, it should write it to the console first and send it to the server as next step. Your task is to model the domain and create unit test.</w:t>
-      </w:r>
-    </w:p>
-    <w:p>
-      <w:pPr>
-        <w:pStyle w:val="Heading3"/>
-        <w:rPr>
-          <w:noProof/>
-        </w:rPr>
-      </w:pPr>
-      <w:r>
-        <w:rPr>
-          <w:noProof/>
-        </w:rPr>
-        <w:t>Hint</w:t>
-      </w:r>
-    </w:p>
-    <w:p>
-      <w:pPr>
-        <w:rPr>
-          <w:lang w:val="en-GB"/>
-        </w:rPr>
-      </w:pPr>
-      <w:r>
-        <w:rPr>
-          <w:lang w:val="en-GB"/>
-        </w:rPr>
-        <w:t>Don’t forget to check the number of invocations of the methods to ensure they are invoked properly.</w:t>
-      </w:r>
-    </w:p>
-    <w:p>
-      <w:pPr>
-        <w:pStyle w:val="Heading2"/>
-        <w:numPr>
-          <w:ilvl w:val="0"/>
-          <w:numId w:val="2"/>
-        </w:numPr>
-        <w:tabs>
-          <w:tab w:val="left" w:pos="1843"/>
-        </w:tabs>
-        <w:spacing w:before="120" w:after="80"/>
-        <w:ind w:left="0" w:firstLine="0"/>
-        <w:jc w:val="both"/>
-        <w:rPr>
-          <w:lang w:val="en-GB"/>
-        </w:rPr>
-      </w:pPr>
-      <w:r>
-        <w:rPr>
-          <w:lang w:val="en-GB"/>
-        </w:rPr>
-        <w:t>Hack</w:t>
-      </w:r>
-    </w:p>
-    <w:p>
-      <w:pPr>
-        <w:rPr>
-          <w:lang w:val="en-GB"/>
-        </w:rPr>
-      </w:pPr>
-      <w:r>
-        <w:rPr>
-          <w:lang w:val="en-GB"/>
-        </w:rPr>
-        <w:t>It is not considered as good practice to mock foreign objects. For the sake of learning, your task is to ensure the given methods are working as expected:</w:t>
-      </w:r>
-    </w:p>
-    <w:p>
-      <w:pPr>
-        <w:spacing w:after="0"/>
-        <w:rPr>
-          <w:b/>
-          <w:color w:val="auto"/>
-          <w:lang w:val="en-GB"/>
-        </w:rPr>
-      </w:pPr>
-      <w:r>
-        <w:rPr>
-          <w:b/>
-          <w:noProof/>
-          <w:color w:val="auto"/>
-        </w:rPr>
-        <w:t>Methods to Test:</w:t>
-      </w:r>
-    </w:p>
-    <w:p>
-      <w:pPr>
-        <w:pStyle w:val="ListParagraph"/>
-        <w:numPr>
-          <w:ilvl w:val="0"/>
-          <w:numId w:val="11"/>
-        </w:numPr>
-        <w:rPr>
-          <w:rFonts w:ascii="Consolas" w:hAnsi="Consolas"/>
-          <w:b/>
-          <w:lang w:val="en-GB"/>
-        </w:rPr>
-      </w:pPr>
-      <w:r>
-        <w:rPr>
-          <w:rFonts w:ascii="Consolas" w:hAnsi="Consolas"/>
-          <w:b/>
-          <w:noProof/>
-        </w:rPr>
-        <w:t>Math.Аbs</w:t>
-      </w:r>
-      <w:r>
-        <w:rPr>
-          <w:rFonts w:ascii="Consolas" w:hAnsi="Consolas"/>
-          <w:b/>
-          <w:lang w:val="en-GB"/>
-        </w:rPr>
-        <w:t>()</w:t>
-      </w:r>
-    </w:p>
-    <w:p>
-      <w:pPr>
-        <w:pStyle w:val="ListParagraph"/>
-        <w:numPr>
-          <w:ilvl w:val="0"/>
-          <w:numId w:val="11"/>
-        </w:numPr>
-        <w:rPr>
-          <w:rFonts w:ascii="Consolas" w:hAnsi="Consolas"/>
-          <w:b/>
-          <w:lang w:val="en-GB"/>
-        </w:rPr>
-      </w:pPr>
-      <w:r>
-        <w:rPr>
-          <w:rFonts w:ascii="Consolas" w:hAnsi="Consolas"/>
-          <w:b/>
-          <w:noProof/>
-        </w:rPr>
-        <w:t>Math.Floor</w:t>
-      </w:r>
-      <w:r>
-        <w:rPr>
-          <w:rFonts w:ascii="Consolas" w:hAnsi="Consolas"/>
-          <w:b/>
-          <w:lang w:val="en-GB"/>
-        </w:rPr>
-        <w:t>()</w:t>
-      </w:r>
-    </w:p>
-    <w:p>
-      <w:pPr>
-        <w:rPr>
-          <w:lang w:val="en-GB"/>
-        </w:rPr>
-      </w:pPr>
-      <w:r>
-        <w:rPr>
-          <w:lang w:val="en-GB"/>
-        </w:rPr>
-        <w:t>Try to mock the classes containing these methods and create tests which are proving they are working correctly.</w:t>
-      </w:r>
-    </w:p>
-    <w:p>
-      <w:pPr>
-        <w:pStyle w:val="Heading2"/>
-        <w:numPr>
-          <w:ilvl w:val="0"/>
-          <w:numId w:val="2"/>
-        </w:numPr>
-        <w:tabs>
-          <w:tab w:val="left" w:pos="1843"/>
-        </w:tabs>
-        <w:spacing w:before="120" w:after="80"/>
-        <w:ind w:left="0" w:firstLine="0"/>
-        <w:jc w:val="both"/>
-        <w:rPr>
-          <w:lang w:val="en-GB"/>
-        </w:rPr>
-      </w:pPr>
-      <w:r>
-        <w:t>Custom Linked List</w:t>
-      </w:r>
-    </w:p>
-    <w:p>
-      <w:pPr>
-        <w:rPr>
-          <w:bCs/>
-        </w:rPr>
-      </w:pPr>
-      <w:r>
-        <w:rPr>
-          <w:bCs/>
-        </w:rPr>
-        <w:t xml:space="preserve">Use the </w:t>
-      </w:r>
-      <w:r>
-        <w:rPr>
-          <w:bCs/>
-          <w:noProof/>
-        </w:rPr>
-        <w:t>VS</w:t>
-      </w:r>
-      <w:r>
-        <w:rPr>
-          <w:bCs/>
-        </w:rPr>
-        <w:t xml:space="preserve"> </w:t>
-      </w:r>
-      <w:r>
-        <w:rPr>
-          <w:b/>
-          <w:bCs/>
-        </w:rPr>
-        <w:t>solution</w:t>
-      </w:r>
-      <w:r>
-        <w:rPr>
-          <w:bCs/>
-        </w:rPr>
-        <w:t xml:space="preserve"> </w:t>
-      </w:r>
-      <w:r>
-        <w:rPr>
-          <w:bCs/>
-          <w:noProof/>
-        </w:rPr>
-        <w:t>"</w:t>
-      </w:r>
-      <w:r>
-        <w:rPr>
-          <w:b/>
-          <w:bCs/>
-          <w:noProof/>
-        </w:rPr>
-        <w:t>CustomLinkedList</w:t>
-      </w:r>
-      <w:r>
-        <w:rPr>
-          <w:bCs/>
-          <w:noProof/>
-        </w:rPr>
-        <w:t>"</w:t>
-      </w:r>
-      <w:r>
-        <w:rPr>
-          <w:bCs/>
-        </w:rPr>
-        <w:t>.</w:t>
-      </w:r>
-    </w:p>
-    <w:p>
-      <w:pPr>
-        <w:pStyle w:val="ListParagraph"/>
-        <w:numPr>
-          <w:ilvl w:val="0"/>
-          <w:numId w:val="9"/>
-        </w:numPr>
-        <w:rPr>
-          <w:bCs/>
-          <w:lang w:val="bg-BG"/>
-        </w:rPr>
-      </w:pPr>
-      <w:r>
-        <w:rPr>
-          <w:bCs/>
-        </w:rPr>
-        <w:t xml:space="preserve">Create new </w:t>
-      </w:r>
-      <w:r>
-        <w:rPr>
-          <w:b/>
-          <w:bCs/>
-        </w:rPr>
-        <w:t>Unit</w:t>
-      </w:r>
-      <w:r>
-        <w:rPr>
-          <w:bCs/>
-        </w:rPr>
-        <w:t xml:space="preserve"> </w:t>
-      </w:r>
-      <w:r>
-        <w:rPr>
-          <w:b/>
-          <w:bCs/>
-        </w:rPr>
-        <w:t>Test</w:t>
-      </w:r>
-      <w:r>
-        <w:rPr>
-          <w:bCs/>
-        </w:rPr>
-        <w:t xml:space="preserve"> </w:t>
-      </w:r>
-      <w:r>
-        <w:rPr>
-          <w:b/>
-          <w:bCs/>
-        </w:rPr>
-        <w:t>Project</w:t>
-      </w:r>
-      <w:r>
-        <w:rPr>
-          <w:bCs/>
-        </w:rPr>
-        <w:t xml:space="preserve"> and </w:t>
-      </w:r>
-      <w:r>
-        <w:rPr>
-          <w:b/>
-          <w:bCs/>
-        </w:rPr>
-        <w:t>add</w:t>
-      </w:r>
-      <w:r>
-        <w:rPr>
-          <w:bCs/>
-        </w:rPr>
-        <w:t xml:space="preserve"> </w:t>
-      </w:r>
-      <w:r>
-        <w:rPr>
-          <w:b/>
-          <w:bCs/>
-        </w:rPr>
-        <w:t>reference</w:t>
-      </w:r>
-      <w:r>
-        <w:rPr>
-          <w:bCs/>
-        </w:rPr>
-        <w:t xml:space="preserve"> to the </w:t>
-      </w:r>
-      <w:r>
-        <w:rPr>
-          <w:bCs/>
-          <w:noProof/>
-        </w:rPr>
-        <w:t>“</w:t>
-      </w:r>
-      <w:r>
-        <w:rPr>
-          <w:b/>
-          <w:bCs/>
-          <w:noProof/>
-        </w:rPr>
-        <w:t>CustomLinkedList</w:t>
-      </w:r>
-      <w:r>
-        <w:rPr>
-          <w:bCs/>
-          <w:noProof/>
-        </w:rPr>
-        <w:t>”.</w:t>
-      </w:r>
-    </w:p>
-    <w:p>
-      <w:pPr>
-        <w:pStyle w:val="ListParagraph"/>
-        <w:numPr>
-          <w:ilvl w:val="0"/>
-          <w:numId w:val="9"/>
-        </w:numPr>
-      </w:pPr>
-      <w:r>
-        <w:t xml:space="preserve">Create Test Methods for </w:t>
-      </w:r>
-      <w:r>
-        <w:rPr>
-          <w:b/>
-        </w:rPr>
-        <w:t>all public members</w:t>
-      </w:r>
-      <w:r>
-        <w:t xml:space="preserve"> that need testing.</w:t>
-      </w:r>
-    </w:p>
-    <w:p>
-      <w:pPr>
-        <w:pStyle w:val="ListParagraph"/>
-        <w:numPr>
-          <w:ilvl w:val="0"/>
-          <w:numId w:val="9"/>
-        </w:numPr>
-      </w:pPr>
-      <w:r>
-        <w:t xml:space="preserve">Create tests that ensure all methods, getters and setters </w:t>
-      </w:r>
-      <w:r>
-        <w:rPr>
-          <w:b/>
-        </w:rPr>
-        <w:t>work correctly</w:t>
-      </w:r>
-      <w:r>
-        <w:t xml:space="preserve"> </w:t>
-      </w:r>
-      <w:r>
-        <w:t>(do not test auto-properties).</w:t>
-      </w:r>
-    </w:p>
-    <w:p>
-      <w:pPr>
-        <w:pStyle w:val="ListParagraph"/>
-        <w:numPr>
-          <w:ilvl w:val="0"/>
-          <w:numId w:val="9"/>
-        </w:numPr>
-        <w:rPr>
-          <w:rFonts w:cstheme="minorHAnsi"/>
-        </w:rPr>
-      </w:pPr>
-      <w:r>
-        <w:t>Make sure that the methods</w:t>
-      </w:r>
-      <w:r>
-        <w:rPr>
-          <w:rFonts w:cstheme="minorHAnsi"/>
-          <w:bCs/>
-        </w:rPr>
-        <w:t xml:space="preserve"> throw</w:t>
-      </w:r>
-      <w:r>
-        <w:rPr>
-          <w:rFonts w:cstheme="minorHAnsi"/>
-          <w:bCs/>
-        </w:rPr>
-        <w:t xml:space="preserve"> the correct</w:t>
-      </w:r>
-      <w:r>
-        <w:rPr>
-          <w:rFonts w:cstheme="minorHAnsi"/>
-          <w:bCs/>
-        </w:rPr>
-        <w:t xml:space="preserve"> exception</w:t>
-      </w:r>
-      <w:r>
-        <w:rPr>
-          <w:rFonts w:cstheme="minorHAnsi"/>
-          <w:bCs/>
-        </w:rPr>
-        <w:t>s</w:t>
-      </w:r>
-      <w:r>
-        <w:rPr>
-          <w:rFonts w:cstheme="minorHAnsi"/>
-          <w:bCs/>
-        </w:rPr>
-        <w:t xml:space="preserve"> </w:t>
-      </w:r>
-      <w:r>
-        <w:rPr>
-          <w:rFonts w:cstheme="minorHAnsi"/>
-          <w:bCs/>
-        </w:rPr>
-        <w:t>in case wrong input is entered.</w:t>
-      </w:r>
-    </w:p>
-    <w:p>
-      <w:pPr>
-        <w:pStyle w:val="ListParagraph"/>
-        <w:numPr>
-          <w:ilvl w:val="0"/>
-          <w:numId w:val="9"/>
-        </w:numPr>
-        <w:rPr>
-          <w:rFonts w:cstheme="minorHAnsi"/>
-        </w:rPr>
-      </w:pPr>
-      <w:r>
-        <w:rPr>
-          <w:rFonts w:cstheme="minorHAnsi"/>
-        </w:rPr>
-        <w:t xml:space="preserve">Give </w:t>
-      </w:r>
-      <w:r>
-        <w:rPr>
-          <w:rFonts w:cstheme="minorHAnsi"/>
-          <w:b/>
-        </w:rPr>
-        <w:t>meaningful</w:t>
-      </w:r>
-      <w:r>
-        <w:rPr>
-          <w:rFonts w:cstheme="minorHAnsi"/>
-        </w:rPr>
-        <w:t xml:space="preserve"> </w:t>
-      </w:r>
-      <w:r>
-        <w:rPr>
-          <w:rFonts w:cstheme="minorHAnsi"/>
-          <w:b/>
-        </w:rPr>
-        <w:t>assert</w:t>
-      </w:r>
-      <w:r>
-        <w:rPr>
-          <w:rFonts w:cstheme="minorHAnsi"/>
-        </w:rPr>
-        <w:t xml:space="preserve"> </w:t>
-      </w:r>
-      <w:r>
-        <w:rPr>
-          <w:rFonts w:cstheme="minorHAnsi"/>
-          <w:b/>
-        </w:rPr>
-        <w:t>messages</w:t>
-      </w:r>
-      <w:r>
-        <w:rPr>
-          <w:rFonts w:cstheme="minorHAnsi"/>
-        </w:rPr>
-        <w:t xml:space="preserve"> for failed tests.</w:t>
-      </w:r>
-    </w:p>
-    <w:p>
-      <w:pPr>
-        <w:pStyle w:val="Heading2"/>
-        <w:numPr>
-          <w:ilvl w:val="0"/>
-          <w:numId w:val="2"/>
-        </w:numPr>
-        <w:tabs>
-          <w:tab w:val="left" w:pos="1843"/>
-        </w:tabs>
-        <w:spacing w:before="120" w:after="80"/>
-        <w:ind w:left="0" w:firstLine="0"/>
-        <w:jc w:val="both"/>
-        <w:rPr>
-          <w:noProof/>
-          <w:lang w:val="en-GB"/>
-        </w:rPr>
-      </w:pPr>
-      <w:r>
-        <w:rPr>
-          <w:noProof/>
-        </w:rPr>
-        <w:t>DateTime.Now.AddDays();</w:t>
       </w:r>
       <w:bookmarkStart w:id="0" w:name="_GoBack"/>
       <w:bookmarkEnd w:id="0"/>
-    </w:p>
-    <w:p>
-      <w:r>
-        <w:t xml:space="preserve">Test the method </w:t>
-      </w:r>
-      <w:r>
-        <w:rPr>
-          <w:rFonts w:ascii="Consolas" w:hAnsi="Consolas" w:cs="Consolas"/>
-          <w:b/>
-          <w:noProof/>
-        </w:rPr>
-        <w:t>DateTime.Now.AddDays()</w:t>
-      </w:r>
-      <w:r>
-        <w:t xml:space="preserve">. Use mocking to provide the </w:t>
-      </w:r>
-      <w:r>
-        <w:rPr>
-          <w:b/>
-          <w:noProof/>
-        </w:rPr>
-        <w:t>DateTime</w:t>
-      </w:r>
-      <w:r>
-        <w:t xml:space="preserve"> objects you need.</w:t>
-      </w:r>
-    </w:p>
-    <w:p>
-      <w:r>
-        <w:t xml:space="preserve">It is important that you test </w:t>
-      </w:r>
-      <w:r>
-        <w:rPr>
-          <w:rFonts w:ascii="Consolas" w:hAnsi="Consolas" w:cs="Consolas"/>
-          <w:b/>
-          <w:noProof/>
-        </w:rPr>
-        <w:t>DateTime.Now</w:t>
-      </w:r>
-      <w:r>
-        <w:t xml:space="preserve">, so don't use </w:t>
-      </w:r>
-      <w:r>
-        <w:rPr>
-          <w:rFonts w:ascii="Consolas" w:hAnsi="Consolas" w:cs="Consolas"/>
-          <w:b/>
-        </w:rPr>
-        <w:t xml:space="preserve">new </w:t>
-      </w:r>
-      <w:r>
-        <w:rPr>
-          <w:rFonts w:ascii="Consolas" w:hAnsi="Consolas" w:cs="Consolas"/>
-          <w:b/>
-          <w:noProof/>
-        </w:rPr>
-        <w:t>DateTime()</w:t>
-      </w:r>
-      <w:r>
-        <w:t xml:space="preserve"> for the tests.</w:t>
-      </w:r>
-    </w:p>
-    <w:p>
-      <w:r>
-        <w:t>Some cases to consider:</w:t>
-      </w:r>
-    </w:p>
-    <w:p>
-      <w:pPr>
-        <w:pStyle w:val="ListParagraph"/>
-        <w:numPr>
-          <w:ilvl w:val="0"/>
-          <w:numId w:val="10"/>
-        </w:numPr>
-      </w:pPr>
-      <w:r>
-        <w:t>Adding a day to the middle of the month, for example 16</w:t>
-      </w:r>
-      <w:r>
-        <w:rPr>
-          <w:vertAlign w:val="superscript"/>
-        </w:rPr>
-        <w:t>th</w:t>
-      </w:r>
-      <w:r>
-        <w:t xml:space="preserve"> June -&gt; 17</w:t>
-      </w:r>
-      <w:r>
-        <w:rPr>
-          <w:vertAlign w:val="superscript"/>
-        </w:rPr>
-        <w:t>th</w:t>
-      </w:r>
-      <w:r>
-        <w:t xml:space="preserve"> June</w:t>
-      </w:r>
-    </w:p>
-    <w:p>
-      <w:pPr>
-        <w:pStyle w:val="ListParagraph"/>
-        <w:numPr>
-          <w:ilvl w:val="0"/>
-          <w:numId w:val="10"/>
-        </w:numPr>
-      </w:pPr>
-      <w:r>
-        <w:t>Adding a day which will be in the next month (31</w:t>
-      </w:r>
-      <w:r>
-        <w:rPr>
-          <w:vertAlign w:val="superscript"/>
-        </w:rPr>
-        <w:t>st</w:t>
-      </w:r>
-      <w:r>
-        <w:t xml:space="preserve"> July -&gt; 1</w:t>
-      </w:r>
-      <w:r>
-        <w:rPr>
-          <w:vertAlign w:val="superscript"/>
-        </w:rPr>
-        <w:t>st</w:t>
-      </w:r>
-      <w:r>
-        <w:t xml:space="preserve"> August)</w:t>
-      </w:r>
-    </w:p>
-    <w:p>
-      <w:pPr>
-        <w:pStyle w:val="ListParagraph"/>
-        <w:numPr>
-          <w:ilvl w:val="0"/>
-          <w:numId w:val="10"/>
-        </w:numPr>
-      </w:pPr>
-      <w:r>
-        <w:t>Adding a negative value (-5 days), also check negative values which go on to the previous month</w:t>
-      </w:r>
-    </w:p>
-    <w:p>
-      <w:pPr>
-        <w:pStyle w:val="ListParagraph"/>
-        <w:numPr>
-          <w:ilvl w:val="0"/>
-          <w:numId w:val="10"/>
-        </w:numPr>
-      </w:pPr>
-      <w:r>
-        <w:t>Adding a day to a leap year (28</w:t>
-      </w:r>
-      <w:r>
-        <w:rPr>
-          <w:vertAlign w:val="superscript"/>
-        </w:rPr>
-        <w:t>th</w:t>
-      </w:r>
-      <w:r>
-        <w:t xml:space="preserve"> February 2008 -&gt; 29</w:t>
-      </w:r>
-      <w:r>
-        <w:rPr>
-          <w:vertAlign w:val="superscript"/>
-        </w:rPr>
-        <w:t>th</w:t>
-      </w:r>
-      <w:r>
-        <w:t xml:space="preserve"> February 2008)</w:t>
-      </w:r>
-    </w:p>
-    <w:p>
-      <w:pPr>
-        <w:pStyle w:val="ListParagraph"/>
-        <w:numPr>
-          <w:ilvl w:val="0"/>
-          <w:numId w:val="10"/>
-        </w:numPr>
-      </w:pPr>
-      <w:r>
-        <w:t>Check the previous test with non-leap years (28</w:t>
-      </w:r>
-      <w:r>
-        <w:rPr>
-          <w:vertAlign w:val="superscript"/>
-        </w:rPr>
-        <w:t>th</w:t>
-      </w:r>
-      <w:r>
-        <w:t xml:space="preserve"> February 1900 -&gt; 1</w:t>
-      </w:r>
-      <w:r>
-        <w:rPr>
-          <w:vertAlign w:val="superscript"/>
-        </w:rPr>
-        <w:t>st</w:t>
-      </w:r>
-      <w:r>
-        <w:t xml:space="preserve"> Match 1900)</w:t>
-      </w:r>
-    </w:p>
-    <w:p>
-      <w:pPr>
-        <w:pStyle w:val="ListParagraph"/>
-        <w:numPr>
-          <w:ilvl w:val="0"/>
-          <w:numId w:val="10"/>
-        </w:numPr>
-      </w:pPr>
-      <w:r>
-        <w:t xml:space="preserve">Add a day to </w:t>
-      </w:r>
-      <w:r>
-        <w:rPr>
-          <w:rStyle w:val="CodeChar"/>
-        </w:rPr>
-        <w:t>DateTime.MinValue</w:t>
-      </w:r>
-      <w:r>
-        <w:t xml:space="preserve"> and </w:t>
-      </w:r>
-      <w:r>
-        <w:rPr>
-          <w:rStyle w:val="CodeChar"/>
-        </w:rPr>
-        <w:t>DateTime.MaxValue</w:t>
-      </w:r>
-    </w:p>
-    <w:p>
-      <w:pPr>
-        <w:pStyle w:val="ListParagraph"/>
-        <w:numPr>
-          <w:ilvl w:val="0"/>
-          <w:numId w:val="10"/>
-        </w:numPr>
-        <w:rPr>
-          <w:rStyle w:val="CodeChar"/>
-        </w:rPr>
-      </w:pPr>
-      <w:r>
-        <w:t xml:space="preserve">Subtract a day from </w:t>
-      </w:r>
-      <w:r>
-        <w:rPr>
-          <w:rStyle w:val="CodeChar"/>
-        </w:rPr>
-        <w:t xml:space="preserve">DateTime.MinValue </w:t>
-      </w:r>
-      <w:r>
-        <w:t xml:space="preserve">and </w:t>
-      </w:r>
-      <w:r>
-        <w:rPr>
-          <w:rStyle w:val="CodeChar"/>
-        </w:rPr>
-        <w:t>DateTime.MaxValue</w:t>
-      </w:r>
-    </w:p>
-    <w:p>
-      <w:r>
-        <w:t>You can also make other tests if you wish.</w:t>
-      </w:r>
-    </w:p>
-    <w:p>
-      <w:pPr>
-        <w:pStyle w:val="Heading2"/>
-        <w:numPr>
-          <w:ilvl w:val="0"/>
-          <w:numId w:val="2"/>
-        </w:numPr>
-        <w:tabs>
-          <w:tab w:val="left" w:pos="1843"/>
-        </w:tabs>
-        <w:spacing w:before="120" w:after="80"/>
-        <w:ind w:left="0" w:firstLine="0"/>
-        <w:jc w:val="both"/>
-        <w:rPr>
-          <w:lang w:val="en-GB"/>
-        </w:rPr>
-      </w:pPr>
-      <w:r>
-        <w:t>Tire Pressure Monitoring System</w:t>
-      </w:r>
-    </w:p>
-    <w:p>
-      <w:r>
-        <w:t>You are given a small project for a system which monitors the pressure in car tires. Your task is to write unit tests for the system. You will need to use mocking in order to pass dependencies. Think about the corner cases of the project.</w:t>
-      </w:r>
     </w:p>
     <w:sectPr>
       <w:headerReference w:type="default" r:id="rId14"/>
@@ -3701,7 +2416,7 @@
 </file>
 
 <file path=word/endnotes.xml><?xml version="1.0" encoding="utf-8"?>
-<w:endnotes xmlns:wpc="http://schemas.microsoft.com/office/word/2010/wordprocessingCanvas" xmlns:cx="http://schemas.microsoft.com/office/drawing/2014/chartex" xmlns:cx1="http://schemas.microsoft.com/office/drawing/2015/9/8/chartex" xmlns:cx2="http://schemas.microsoft.com/office/drawing/2015/10/21/chartex" xmlns:cx3="http://schemas.microsoft.com/office/drawing/2016/5/9/chartex" xmlns:cx4="http://schemas.microsoft.com/office/drawing/2016/5/10/chartex" xmlns:cx5="http://schemas.microsoft.com/office/drawing/2016/5/11/chartex" xmlns:cx6="http://schemas.microsoft.com/office/drawing/2016/5/12/chartex" xmlns:cx7="http://schemas.microsoft.com/office/drawing/2016/5/13/chartex" xmlns:cx8="http://schemas.microsoft.com/office/drawing/2016/5/14/chartex" xmlns:mc="http://schemas.openxmlformats.org/markup-compatibility/2006" xmlns:aink="http://schemas.microsoft.com/office/drawing/2016/ink" xmlns:am3d="http://schemas.microsoft.com/office/drawing/2017/model3d" xmlns:o="urn:schemas-microsoft-com:office:office" xmlns:r="http://schemas.openxmlformats.org/officeDocument/2006/relationships" xmlns:m="http://schemas.openxmlformats.org/officeDocument/2006/math" xmlns:v="urn:schemas-microsoft-com:vml" xmlns:wp14="http://schemas.microsoft.com/office/word/2010/wordprocessingDrawing" xmlns:wp="http://schemas.openxmlformats.org/drawingml/2006/wordprocessingDrawing" xmlns:w10="urn:schemas-microsoft-com:office:word" xmlns:w="http://schemas.openxmlformats.org/wordprocessingml/2006/main" xmlns:w14="http://schemas.microsoft.com/office/word/2010/wordml" xmlns:w15="http://schemas.microsoft.com/office/word/2012/wordml" xmlns:w16cid="http://schemas.microsoft.com/office/word/2016/wordml/cid" xmlns:w16se="http://schemas.microsoft.com/office/word/2015/wordml/symex" xmlns:wpg="http://schemas.microsoft.com/office/word/2010/wordprocessingGroup" xmlns:wpi="http://schemas.microsoft.com/office/word/2010/wordprocessingInk" xmlns:wne="http://schemas.microsoft.com/office/word/2006/wordml" xmlns:wps="http://schemas.microsoft.com/office/word/2010/wordprocessingShape" mc:Ignorable="w14 w15 w16se w16cid wp14">
+<w:endnotes xmlns:wpc="http://schemas.microsoft.com/office/word/2010/wordprocessingCanvas" xmlns:mc="http://schemas.openxmlformats.org/markup-compatibility/2006" xmlns:o="urn:schemas-microsoft-com:office:office" xmlns:r="http://schemas.openxmlformats.org/officeDocument/2006/relationships" xmlns:m="http://schemas.openxmlformats.org/officeDocument/2006/math" xmlns:v="urn:schemas-microsoft-com:vml" xmlns:wp14="http://schemas.microsoft.com/office/word/2010/wordprocessingDrawing" xmlns:wp="http://schemas.openxmlformats.org/drawingml/2006/wordprocessingDrawing" xmlns:w10="urn:schemas-microsoft-com:office:word" xmlns:w="http://schemas.openxmlformats.org/wordprocessingml/2006/main" xmlns:w14="http://schemas.microsoft.com/office/word/2010/wordml" xmlns:w15="http://schemas.microsoft.com/office/word/2012/wordml" xmlns:wpg="http://schemas.microsoft.com/office/word/2010/wordprocessingGroup" xmlns:wpi="http://schemas.microsoft.com/office/word/2010/wordprocessingInk" xmlns:wne="http://schemas.microsoft.com/office/word/2006/wordml" xmlns:wps="http://schemas.microsoft.com/office/word/2010/wordprocessingShape" mc:Ignorable="w14 w15 wp14">
   <w:endnote w:type="separator" w:id="-1">
     <w:p>
       <w:pPr>
@@ -3726,7 +2441,7 @@
 </file>
 
 <file path=word/footer1.xml><?xml version="1.0" encoding="utf-8"?>
-<w:ftr xmlns:wpc="http://schemas.microsoft.com/office/word/2010/wordprocessingCanvas" xmlns:cx="http://schemas.microsoft.com/office/drawing/2014/chartex" xmlns:cx1="http://schemas.microsoft.com/office/drawing/2015/9/8/chartex" xmlns:cx2="http://schemas.microsoft.com/office/drawing/2015/10/21/chartex" xmlns:cx3="http://schemas.microsoft.com/office/drawing/2016/5/9/chartex" xmlns:cx4="http://schemas.microsoft.com/office/drawing/2016/5/10/chartex" xmlns:cx5="http://schemas.microsoft.com/office/drawing/2016/5/11/chartex" xmlns:cx6="http://schemas.microsoft.com/office/drawing/2016/5/12/chartex" xmlns:cx7="http://schemas.microsoft.com/office/drawing/2016/5/13/chartex" xmlns:cx8="http://schemas.microsoft.com/office/drawing/2016/5/14/chartex" xmlns:mc="http://schemas.openxmlformats.org/markup-compatibility/2006" xmlns:aink="http://schemas.microsoft.com/office/drawing/2016/ink" xmlns:am3d="http://schemas.microsoft.com/office/drawing/2017/model3d" xmlns:o="urn:schemas-microsoft-com:office:office" xmlns:r="http://schemas.openxmlformats.org/officeDocument/2006/relationships" xmlns:m="http://schemas.openxmlformats.org/officeDocument/2006/math" xmlns:v="urn:schemas-microsoft-com:vml" xmlns:wp14="http://schemas.microsoft.com/office/word/2010/wordprocessingDrawing" xmlns:wp="http://schemas.openxmlformats.org/drawingml/2006/wordprocessingDrawing" xmlns:w10="urn:schemas-microsoft-com:office:word" xmlns:w="http://schemas.openxmlformats.org/wordprocessingml/2006/main" xmlns:w14="http://schemas.microsoft.com/office/word/2010/wordml" xmlns:w15="http://schemas.microsoft.com/office/word/2012/wordml" xmlns:w16cid="http://schemas.microsoft.com/office/word/2016/wordml/cid" xmlns:w16se="http://schemas.microsoft.com/office/word/2015/wordml/symex" xmlns:wpg="http://schemas.microsoft.com/office/word/2010/wordprocessingGroup" xmlns:wpi="http://schemas.microsoft.com/office/word/2010/wordprocessingInk" xmlns:wne="http://schemas.microsoft.com/office/word/2006/wordml" xmlns:wps="http://schemas.microsoft.com/office/word/2010/wordprocessingShape" mc:Ignorable="w14 w15 w16se w16cid wp14">
+<w:ftr xmlns:wpc="http://schemas.microsoft.com/office/word/2010/wordprocessingCanvas" xmlns:mc="http://schemas.openxmlformats.org/markup-compatibility/2006" xmlns:o="urn:schemas-microsoft-com:office:office" xmlns:r="http://schemas.openxmlformats.org/officeDocument/2006/relationships" xmlns:m="http://schemas.openxmlformats.org/officeDocument/2006/math" xmlns:v="urn:schemas-microsoft-com:vml" xmlns:wp14="http://schemas.microsoft.com/office/word/2010/wordprocessingDrawing" xmlns:wp="http://schemas.openxmlformats.org/drawingml/2006/wordprocessingDrawing" xmlns:w10="urn:schemas-microsoft-com:office:word" xmlns:w="http://schemas.openxmlformats.org/wordprocessingml/2006/main" xmlns:w14="http://schemas.microsoft.com/office/word/2010/wordml" xmlns:w15="http://schemas.microsoft.com/office/word/2012/wordml" xmlns:wpg="http://schemas.microsoft.com/office/word/2010/wordprocessingGroup" xmlns:wpi="http://schemas.microsoft.com/office/word/2010/wordprocessingInk" xmlns:wne="http://schemas.microsoft.com/office/word/2006/wordml" xmlns:wps="http://schemas.microsoft.com/office/word/2010/wordprocessingShape" mc:Ignorable="w14 w15 wp14">
   <w:p>
     <w:pPr>
       <w:pStyle w:val="Footer"/>
@@ -3734,6 +2449,7 @@
     <w:r>
       <w:rPr>
         <w:noProof/>
+        <w:lang w:val="bg-BG" w:eastAsia="bg-BG"/>
       </w:rPr>
       <w:drawing>
         <wp:anchor distT="0" distB="0" distL="114300" distR="114300" simplePos="0" relativeHeight="251659264" behindDoc="0" locked="0" layoutInCell="1" allowOverlap="1" wp14:anchorId="16239079" wp14:editId="6EE4F4DD">
@@ -3802,6 +2518,7 @@
     <w:r>
       <w:rPr>
         <w:noProof/>
+        <w:lang w:val="bg-BG" w:eastAsia="bg-BG"/>
       </w:rPr>
       <mc:AlternateContent>
         <mc:Choice Requires="wps">
@@ -3866,7 +2583,7 @@
         </mc:Choice>
         <mc:Fallback>
           <w:pict>
-            <v:line w14:anchorId="2D918338" id="Straight Connector 19" o:spid="_x0000_s1026" style="position:absolute;flip:y;z-index:251660288;visibility:visible;mso-wrap-style:square;mso-width-percent:0;mso-height-percent:0;mso-wrap-distance-left:9pt;mso-wrap-distance-top:0;mso-wrap-distance-right:9pt;mso-wrap-distance-bottom:0;mso-position-horizontal:absolute;mso-position-horizontal-relative:text;mso-position-vertical:absolute;mso-position-vertical-relative:text;mso-width-percent:0;mso-height-percent:0;mso-width-relative:page;mso-height-relative:page" from="-.1pt,5.2pt" to="520.7pt,5.2pt" o:gfxdata="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" strokecolor="#f37123" strokeweight="1pt">
+            <v:line w14:anchorId="79D1CDA3" id="Straight Connector 19" o:spid="_x0000_s1026" style="position:absolute;flip:y;z-index:251660288;visibility:visible;mso-wrap-style:square;mso-width-percent:0;mso-height-percent:0;mso-wrap-distance-left:9pt;mso-wrap-distance-top:0;mso-wrap-distance-right:9pt;mso-wrap-distance-bottom:0;mso-position-horizontal:absolute;mso-position-horizontal-relative:text;mso-position-vertical:absolute;mso-position-vertical-relative:text;mso-width-percent:0;mso-height-percent:0;mso-width-relative:page;mso-height-relative:page" from="-.1pt,5.2pt" to="520.7pt,5.2pt" o:gfxdata="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" strokecolor="#f37123" strokeweight="1pt">
               <v:stroke endcap="round"/>
             </v:line>
           </w:pict>
@@ -3876,6 +2593,7 @@
     <w:r>
       <w:rPr>
         <w:noProof/>
+        <w:lang w:val="bg-BG" w:eastAsia="bg-BG"/>
       </w:rPr>
       <mc:AlternateContent>
         <mc:Choice Requires="wps">
@@ -3983,6 +2701,7 @@
                               <w:noProof/>
                               <w:sz w:val="20"/>
                               <w:szCs w:val="20"/>
+                              <w:lang w:val="bg-BG" w:eastAsia="bg-BG"/>
                             </w:rPr>
                             <w:drawing>
                               <wp:inline distT="0" distB="0" distL="0" distR="0" wp14:anchorId="3C4B88E1" wp14:editId="38CF04F8">
@@ -4057,6 +2776,7 @@
                               <w:noProof/>
                               <w:sz w:val="20"/>
                               <w:szCs w:val="20"/>
+                              <w:lang w:val="bg-BG" w:eastAsia="bg-BG"/>
                             </w:rPr>
                             <w:drawing>
                               <wp:inline distT="0" distB="0" distL="0" distR="0" wp14:anchorId="1091A8F2" wp14:editId="5425ED69">
@@ -4123,6 +2843,7 @@
                               <w:noProof/>
                               <w:sz w:val="20"/>
                               <w:szCs w:val="20"/>
+                              <w:lang w:val="bg-BG" w:eastAsia="bg-BG"/>
                             </w:rPr>
                             <w:drawing>
                               <wp:inline distT="0" distB="0" distL="0" distR="0" wp14:anchorId="293C9B17" wp14:editId="1D6CE2C7">
@@ -4174,6 +2895,7 @@
                               <w:noProof/>
                               <w:sz w:val="20"/>
                               <w:szCs w:val="20"/>
+                              <w:lang w:val="bg-BG" w:eastAsia="bg-BG"/>
                             </w:rPr>
                             <w:drawing>
                               <wp:inline distT="0" distB="0" distL="0" distR="0" wp14:anchorId="15168924" wp14:editId="18D1A073">
@@ -4225,6 +2947,7 @@
                               <w:noProof/>
                               <w:sz w:val="20"/>
                               <w:szCs w:val="20"/>
+                              <w:lang w:val="bg-BG" w:eastAsia="bg-BG"/>
                             </w:rPr>
                             <w:drawing>
                               <wp:inline distT="0" distB="0" distL="0" distR="0" wp14:anchorId="1C97DE02" wp14:editId="3A8FE66D">
@@ -4276,6 +2999,7 @@
                               <w:noProof/>
                               <w:sz w:val="20"/>
                               <w:szCs w:val="20"/>
+                              <w:lang w:val="bg-BG" w:eastAsia="bg-BG"/>
                             </w:rPr>
                             <w:drawing>
                               <wp:inline distT="0" distB="0" distL="0" distR="0" wp14:anchorId="092CA17C" wp14:editId="05EEB375">
@@ -4342,6 +3066,7 @@
                               <w:noProof/>
                               <w:sz w:val="20"/>
                               <w:szCs w:val="20"/>
+                              <w:lang w:val="bg-BG" w:eastAsia="bg-BG"/>
                             </w:rPr>
                             <w:drawing>
                               <wp:inline distT="0" distB="0" distL="0" distR="0" wp14:anchorId="103BD2B7" wp14:editId="65E9632E">
@@ -4408,6 +3133,7 @@
                               <w:noProof/>
                               <w:sz w:val="20"/>
                               <w:szCs w:val="20"/>
+                              <w:lang w:val="bg-BG" w:eastAsia="bg-BG"/>
                             </w:rPr>
                             <w:drawing>
                               <wp:inline distT="0" distB="0" distL="0" distR="0" wp14:anchorId="620F6097" wp14:editId="4A6FE7A6">
@@ -4474,6 +3200,7 @@
                               <w:noProof/>
                               <w:sz w:val="20"/>
                               <w:szCs w:val="20"/>
+                              <w:lang w:val="bg-BG" w:eastAsia="bg-BG"/>
                             </w:rPr>
                             <w:drawing>
                               <wp:inline distT="0" distB="0" distL="0" distR="0" wp14:anchorId="02F95DD8" wp14:editId="5AAEBB28">
@@ -4604,13 +3331,14 @@
                         <w:noProof/>
                         <w:sz w:val="20"/>
                         <w:szCs w:val="20"/>
+                        <w:lang w:val="bg-BG" w:eastAsia="bg-BG"/>
                       </w:rPr>
                       <w:drawing>
                         <wp:inline distT="0" distB="0" distL="0" distR="0" wp14:anchorId="3C4B88E1" wp14:editId="38CF04F8">
                           <wp:extent cx="201930" cy="201930"/>
                           <wp:effectExtent l="0" t="0" r="7620" b="7620"/>
                           <wp:docPr id="12" name="Picture 12">
-                            <a:hlinkClick xmlns:a="http://schemas.openxmlformats.org/drawingml/2006/main" r:id="rId3"/>
+                            <a:hlinkClick xmlns:a="http://schemas.openxmlformats.org/drawingml/2006/main" r:id="rId1"/>
                           </wp:docPr>
                           <wp:cNvGraphicFramePr>
                             <a:graphicFrameLocks xmlns:a="http://schemas.openxmlformats.org/drawingml/2006/main" noChangeAspect="1"/>
@@ -4620,7 +3348,7 @@
                               <pic:pic xmlns:pic="http://schemas.openxmlformats.org/drawingml/2006/picture">
                                 <pic:nvPicPr>
                                   <pic:cNvPr id="0" name="Picture 19">
-                                    <a:hlinkClick r:id="rId3"/>
+                                    <a:hlinkClick r:id="rId1"/>
                                   </pic:cNvPr>
                                   <pic:cNvPicPr>
                                     <a:picLocks noChangeAspect="1" noChangeArrowheads="1"/>
@@ -4678,6 +3406,7 @@
                         <w:noProof/>
                         <w:sz w:val="20"/>
                         <w:szCs w:val="20"/>
+                        <w:lang w:val="bg-BG" w:eastAsia="bg-BG"/>
                       </w:rPr>
                       <w:drawing>
                         <wp:inline distT="0" distB="0" distL="0" distR="0" wp14:anchorId="1091A8F2" wp14:editId="5425ED69">
@@ -4744,6 +3473,7 @@
                         <w:noProof/>
                         <w:sz w:val="20"/>
                         <w:szCs w:val="20"/>
+                        <w:lang w:val="bg-BG" w:eastAsia="bg-BG"/>
                       </w:rPr>
                       <w:drawing>
                         <wp:inline distT="0" distB="0" distL="0" distR="0" wp14:anchorId="293C9B17" wp14:editId="1D6CE2C7">
@@ -4795,6 +3525,7 @@
                         <w:noProof/>
                         <w:sz w:val="20"/>
                         <w:szCs w:val="20"/>
+                        <w:lang w:val="bg-BG" w:eastAsia="bg-BG"/>
                       </w:rPr>
                       <w:drawing>
                         <wp:inline distT="0" distB="0" distL="0" distR="0" wp14:anchorId="15168924" wp14:editId="18D1A073">
@@ -4846,6 +3577,7 @@
                         <w:noProof/>
                         <w:sz w:val="20"/>
                         <w:szCs w:val="20"/>
+                        <w:lang w:val="bg-BG" w:eastAsia="bg-BG"/>
                       </w:rPr>
                       <w:drawing>
                         <wp:inline distT="0" distB="0" distL="0" distR="0" wp14:anchorId="1C97DE02" wp14:editId="3A8FE66D">
@@ -4897,6 +3629,7 @@
                         <w:noProof/>
                         <w:sz w:val="20"/>
                         <w:szCs w:val="20"/>
+                        <w:lang w:val="bg-BG" w:eastAsia="bg-BG"/>
                       </w:rPr>
                       <w:drawing>
                         <wp:inline distT="0" distB="0" distL="0" distR="0" wp14:anchorId="092CA17C" wp14:editId="05EEB375">
@@ -4963,6 +3696,7 @@
                         <w:noProof/>
                         <w:sz w:val="20"/>
                         <w:szCs w:val="20"/>
+                        <w:lang w:val="bg-BG" w:eastAsia="bg-BG"/>
                       </w:rPr>
                       <w:drawing>
                         <wp:inline distT="0" distB="0" distL="0" distR="0" wp14:anchorId="103BD2B7" wp14:editId="65E9632E">
@@ -5029,6 +3763,7 @@
                         <w:noProof/>
                         <w:sz w:val="20"/>
                         <w:szCs w:val="20"/>
+                        <w:lang w:val="bg-BG" w:eastAsia="bg-BG"/>
                       </w:rPr>
                       <w:drawing>
                         <wp:inline distT="0" distB="0" distL="0" distR="0" wp14:anchorId="620F6097" wp14:editId="4A6FE7A6">
@@ -5095,6 +3830,7 @@
                         <w:noProof/>
                         <w:sz w:val="20"/>
                         <w:szCs w:val="20"/>
+                        <w:lang w:val="bg-BG" w:eastAsia="bg-BG"/>
                       </w:rPr>
                       <w:drawing>
                         <wp:inline distT="0" distB="0" distL="0" distR="0" wp14:anchorId="02F95DD8" wp14:editId="5AAEBB28">
@@ -5145,6 +3881,7 @@
     <w:r>
       <w:rPr>
         <w:noProof/>
+        <w:lang w:val="bg-BG" w:eastAsia="bg-BG"/>
       </w:rPr>
       <mc:AlternateContent>
         <mc:Choice Requires="wps">
@@ -5255,6 +3992,7 @@
     <w:r>
       <w:rPr>
         <w:noProof/>
+        <w:lang w:val="bg-BG" w:eastAsia="bg-BG"/>
       </w:rPr>
       <mc:AlternateContent>
         <mc:Choice Requires="wps">
@@ -5349,7 +4087,7 @@
                               <w:sz w:val="18"/>
                               <w:szCs w:val="18"/>
                             </w:rPr>
-                            <w:t>4</w:t>
+                            <w:t>3</w:t>
                           </w:r>
                           <w:r>
                             <w:rPr>
@@ -5392,7 +4130,7 @@
                               <w:sz w:val="18"/>
                               <w:szCs w:val="18"/>
                             </w:rPr>
-                            <w:t>5</w:t>
+                            <w:t>3</w:t>
                           </w:r>
                           <w:r>
                             <w:rPr>
@@ -5470,7 +4208,7 @@
                         <w:sz w:val="18"/>
                         <w:szCs w:val="18"/>
                       </w:rPr>
-                      <w:t>4</w:t>
+                      <w:t>3</w:t>
                     </w:r>
                     <w:r>
                       <w:rPr>
@@ -5513,7 +4251,7 @@
                         <w:sz w:val="18"/>
                         <w:szCs w:val="18"/>
                       </w:rPr>
-                      <w:t>5</w:t>
+                      <w:t>3</w:t>
                     </w:r>
                     <w:r>
                       <w:rPr>
@@ -5535,7 +4273,7 @@
 </file>
 
 <file path=word/footnotes.xml><?xml version="1.0" encoding="utf-8"?>
-<w:footnotes xmlns:wpc="http://schemas.microsoft.com/office/word/2010/wordprocessingCanvas" xmlns:cx="http://schemas.microsoft.com/office/drawing/2014/chartex" xmlns:cx1="http://schemas.microsoft.com/office/drawing/2015/9/8/chartex" xmlns:cx2="http://schemas.microsoft.com/office/drawing/2015/10/21/chartex" xmlns:cx3="http://schemas.microsoft.com/office/drawing/2016/5/9/chartex" xmlns:cx4="http://schemas.microsoft.com/office/drawing/2016/5/10/chartex" xmlns:cx5="http://schemas.microsoft.com/office/drawing/2016/5/11/chartex" xmlns:cx6="http://schemas.microsoft.com/office/drawing/2016/5/12/chartex" xmlns:cx7="http://schemas.microsoft.com/office/drawing/2016/5/13/chartex" xmlns:cx8="http://schemas.microsoft.com/office/drawing/2016/5/14/chartex" xmlns:mc="http://schemas.openxmlformats.org/markup-compatibility/2006" xmlns:aink="http://schemas.microsoft.com/office/drawing/2016/ink" xmlns:am3d="http://schemas.microsoft.com/office/drawing/2017/model3d" xmlns:o="urn:schemas-microsoft-com:office:office" xmlns:r="http://schemas.openxmlformats.org/officeDocument/2006/relationships" xmlns:m="http://schemas.openxmlformats.org/officeDocument/2006/math" xmlns:v="urn:schemas-microsoft-com:vml" xmlns:wp14="http://schemas.microsoft.com/office/word/2010/wordprocessingDrawing" xmlns:wp="http://schemas.openxmlformats.org/drawingml/2006/wordprocessingDrawing" xmlns:w10="urn:schemas-microsoft-com:office:word" xmlns:w="http://schemas.openxmlformats.org/wordprocessingml/2006/main" xmlns:w14="http://schemas.microsoft.com/office/word/2010/wordml" xmlns:w15="http://schemas.microsoft.com/office/word/2012/wordml" xmlns:w16cid="http://schemas.microsoft.com/office/word/2016/wordml/cid" xmlns:w16se="http://schemas.microsoft.com/office/word/2015/wordml/symex" xmlns:wpg="http://schemas.microsoft.com/office/word/2010/wordprocessingGroup" xmlns:wpi="http://schemas.microsoft.com/office/word/2010/wordprocessingInk" xmlns:wne="http://schemas.microsoft.com/office/word/2006/wordml" xmlns:wps="http://schemas.microsoft.com/office/word/2010/wordprocessingShape" mc:Ignorable="w14 w15 w16se w16cid wp14">
+<w:footnotes xmlns:wpc="http://schemas.microsoft.com/office/word/2010/wordprocessingCanvas" xmlns:mc="http://schemas.openxmlformats.org/markup-compatibility/2006" xmlns:o="urn:schemas-microsoft-com:office:office" xmlns:r="http://schemas.openxmlformats.org/officeDocument/2006/relationships" xmlns:m="http://schemas.openxmlformats.org/officeDocument/2006/math" xmlns:v="urn:schemas-microsoft-com:vml" xmlns:wp14="http://schemas.microsoft.com/office/word/2010/wordprocessingDrawing" xmlns:wp="http://schemas.openxmlformats.org/drawingml/2006/wordprocessingDrawing" xmlns:w10="urn:schemas-microsoft-com:office:word" xmlns:w="http://schemas.openxmlformats.org/wordprocessingml/2006/main" xmlns:w14="http://schemas.microsoft.com/office/word/2010/wordml" xmlns:w15="http://schemas.microsoft.com/office/word/2012/wordml" xmlns:wpg="http://schemas.microsoft.com/office/word/2010/wordprocessingGroup" xmlns:wpi="http://schemas.microsoft.com/office/word/2010/wordprocessingInk" xmlns:wne="http://schemas.microsoft.com/office/word/2006/wordml" xmlns:wps="http://schemas.microsoft.com/office/word/2010/wordprocessingShape" mc:Ignorable="w14 w15 wp14">
   <w:footnote w:type="separator" w:id="-1">
     <w:p>
       <w:pPr>
@@ -5560,7 +4298,7 @@
 </file>
 
 <file path=word/header1.xml><?xml version="1.0" encoding="utf-8"?>
-<w:hdr xmlns:wpc="http://schemas.microsoft.com/office/word/2010/wordprocessingCanvas" xmlns:cx="http://schemas.microsoft.com/office/drawing/2014/chartex" xmlns:cx1="http://schemas.microsoft.com/office/drawing/2015/9/8/chartex" xmlns:cx2="http://schemas.microsoft.com/office/drawing/2015/10/21/chartex" xmlns:cx3="http://schemas.microsoft.com/office/drawing/2016/5/9/chartex" xmlns:cx4="http://schemas.microsoft.com/office/drawing/2016/5/10/chartex" xmlns:cx5="http://schemas.microsoft.com/office/drawing/2016/5/11/chartex" xmlns:cx6="http://schemas.microsoft.com/office/drawing/2016/5/12/chartex" xmlns:cx7="http://schemas.microsoft.com/office/drawing/2016/5/13/chartex" xmlns:cx8="http://schemas.microsoft.com/office/drawing/2016/5/14/chartex" xmlns:mc="http://schemas.openxmlformats.org/markup-compatibility/2006" xmlns:aink="http://schemas.microsoft.com/office/drawing/2016/ink" xmlns:am3d="http://schemas.microsoft.com/office/drawing/2017/model3d" xmlns:o="urn:schemas-microsoft-com:office:office" xmlns:r="http://schemas.openxmlformats.org/officeDocument/2006/relationships" xmlns:m="http://schemas.openxmlformats.org/officeDocument/2006/math" xmlns:v="urn:schemas-microsoft-com:vml" xmlns:wp14="http://schemas.microsoft.com/office/word/2010/wordprocessingDrawing" xmlns:wp="http://schemas.openxmlformats.org/drawingml/2006/wordprocessingDrawing" xmlns:w10="urn:schemas-microsoft-com:office:word" xmlns:w="http://schemas.openxmlformats.org/wordprocessingml/2006/main" xmlns:w14="http://schemas.microsoft.com/office/word/2010/wordml" xmlns:w15="http://schemas.microsoft.com/office/word/2012/wordml" xmlns:w16cid="http://schemas.microsoft.com/office/word/2016/wordml/cid" xmlns:w16se="http://schemas.microsoft.com/office/word/2015/wordml/symex" xmlns:wpg="http://schemas.microsoft.com/office/word/2010/wordprocessingGroup" xmlns:wpi="http://schemas.microsoft.com/office/word/2010/wordprocessingInk" xmlns:wne="http://schemas.microsoft.com/office/word/2006/wordml" xmlns:wps="http://schemas.microsoft.com/office/word/2010/wordprocessingShape" mc:Ignorable="w14 w15 w16se w16cid wp14">
+<w:hdr xmlns:wpc="http://schemas.microsoft.com/office/word/2010/wordprocessingCanvas" xmlns:mc="http://schemas.openxmlformats.org/markup-compatibility/2006" xmlns:o="urn:schemas-microsoft-com:office:office" xmlns:r="http://schemas.openxmlformats.org/officeDocument/2006/relationships" xmlns:m="http://schemas.openxmlformats.org/officeDocument/2006/math" xmlns:v="urn:schemas-microsoft-com:vml" xmlns:wp14="http://schemas.microsoft.com/office/word/2010/wordprocessingDrawing" xmlns:wp="http://schemas.openxmlformats.org/drawingml/2006/wordprocessingDrawing" xmlns:w10="urn:schemas-microsoft-com:office:word" xmlns:w="http://schemas.openxmlformats.org/wordprocessingml/2006/main" xmlns:w14="http://schemas.microsoft.com/office/word/2010/wordml" xmlns:w15="http://schemas.microsoft.com/office/word/2012/wordml" xmlns:wpg="http://schemas.microsoft.com/office/word/2010/wordprocessingGroup" xmlns:wpi="http://schemas.microsoft.com/office/word/2010/wordprocessingInk" xmlns:wne="http://schemas.microsoft.com/office/word/2006/wordml" xmlns:wps="http://schemas.microsoft.com/office/word/2010/wordprocessingShape" mc:Ignorable="w14 w15 wp14">
   <w:p>
     <w:pPr>
       <w:pStyle w:val="Header"/>
@@ -5571,7 +4309,7 @@
 </file>
 
 <file path=word/numbering.xml><?xml version="1.0" encoding="utf-8"?>
-<w:numbering xmlns:wpc="http://schemas.microsoft.com/office/word/2010/wordprocessingCanvas" xmlns:cx="http://schemas.microsoft.com/office/drawing/2014/chartex" xmlns:cx1="http://schemas.microsoft.com/office/drawing/2015/9/8/chartex" xmlns:cx2="http://schemas.microsoft.com/office/drawing/2015/10/21/chartex" xmlns:cx3="http://schemas.microsoft.com/office/drawing/2016/5/9/chartex" xmlns:cx4="http://schemas.microsoft.com/office/drawing/2016/5/10/chartex" xmlns:cx5="http://schemas.microsoft.com/office/drawing/2016/5/11/chartex" xmlns:cx6="http://schemas.microsoft.com/office/drawing/2016/5/12/chartex" xmlns:cx7="http://schemas.microsoft.com/office/drawing/2016/5/13/chartex" xmlns:cx8="http://schemas.microsoft.com/office/drawing/2016/5/14/chartex" xmlns:mc="http://schemas.openxmlformats.org/markup-compatibility/2006" xmlns:aink="http://schemas.microsoft.com/office/drawing/2016/ink" xmlns:am3d="http://schemas.microsoft.com/office/drawing/2017/model3d" xmlns:o="urn:schemas-microsoft-com:office:office" xmlns:r="http://schemas.openxmlformats.org/officeDocument/2006/relationships" xmlns:m="http://schemas.openxmlformats.org/officeDocument/2006/math" xmlns:v="urn:schemas-microsoft-com:vml" xmlns:wp14="http://schemas.microsoft.com/office/word/2010/wordprocessingDrawing" xmlns:wp="http://schemas.openxmlformats.org/drawingml/2006/wordprocessingDrawing" xmlns:w10="urn:schemas-microsoft-com:office:word" xmlns:w="http://schemas.openxmlformats.org/wordprocessingml/2006/main" xmlns:w14="http://schemas.microsoft.com/office/word/2010/wordml" xmlns:w15="http://schemas.microsoft.com/office/word/2012/wordml" xmlns:w16cid="http://schemas.microsoft.com/office/word/2016/wordml/cid" xmlns:w16se="http://schemas.microsoft.com/office/word/2015/wordml/symex" xmlns:wpg="http://schemas.microsoft.com/office/word/2010/wordprocessingGroup" xmlns:wpi="http://schemas.microsoft.com/office/word/2010/wordprocessingInk" xmlns:wne="http://schemas.microsoft.com/office/word/2006/wordml" xmlns:wps="http://schemas.microsoft.com/office/word/2010/wordprocessingShape" mc:Ignorable="w14 w15 w16se w16cid wp14">
+<w:numbering xmlns:wpc="http://schemas.microsoft.com/office/word/2010/wordprocessingCanvas" xmlns:mc="http://schemas.openxmlformats.org/markup-compatibility/2006" xmlns:o="urn:schemas-microsoft-com:office:office" xmlns:r="http://schemas.openxmlformats.org/officeDocument/2006/relationships" xmlns:m="http://schemas.openxmlformats.org/officeDocument/2006/math" xmlns:v="urn:schemas-microsoft-com:vml" xmlns:wp14="http://schemas.microsoft.com/office/word/2010/wordprocessingDrawing" xmlns:wp="http://schemas.openxmlformats.org/drawingml/2006/wordprocessingDrawing" xmlns:w10="urn:schemas-microsoft-com:office:word" xmlns:w="http://schemas.openxmlformats.org/wordprocessingml/2006/main" xmlns:w14="http://schemas.microsoft.com/office/word/2010/wordml" xmlns:w15="http://schemas.microsoft.com/office/word/2012/wordml" xmlns:wpg="http://schemas.microsoft.com/office/word/2010/wordprocessingGroup" xmlns:wpi="http://schemas.microsoft.com/office/word/2010/wordprocessingInk" xmlns:wne="http://schemas.microsoft.com/office/word/2006/wordml" xmlns:wps="http://schemas.microsoft.com/office/word/2010/wordprocessingShape" mc:Ignorable="w14 w15 wp14">
   <w:abstractNum w:abstractNumId="0" w15:restartNumberingAfterBreak="0">
     <w:nsid w:val="00B01D5F"/>
     <w:multiLevelType w:val="hybridMultilevel"/>
@@ -6800,7 +5538,7 @@
 </file>
 
 <file path=word/styles.xml><?xml version="1.0" encoding="utf-8"?>
-<w:styles xmlns:mc="http://schemas.openxmlformats.org/markup-compatibility/2006" xmlns:r="http://schemas.openxmlformats.org/officeDocument/2006/relationships" xmlns:w="http://schemas.openxmlformats.org/wordprocessingml/2006/main" xmlns:w14="http://schemas.microsoft.com/office/word/2010/wordml" xmlns:w15="http://schemas.microsoft.com/office/word/2012/wordml" xmlns:w16cid="http://schemas.microsoft.com/office/word/2016/wordml/cid" xmlns:w16se="http://schemas.microsoft.com/office/word/2015/wordml/symex" mc:Ignorable="w14 w15 w16se w16cid">
+<w:styles xmlns:mc="http://schemas.openxmlformats.org/markup-compatibility/2006" xmlns:r="http://schemas.openxmlformats.org/officeDocument/2006/relationships" xmlns:w="http://schemas.openxmlformats.org/wordprocessingml/2006/main" xmlns:w14="http://schemas.microsoft.com/office/word/2010/wordml" xmlns:w15="http://schemas.microsoft.com/office/word/2012/wordml" mc:Ignorable="w14 w15">
   <w:docDefaults>
     <w:rPrDefault>
       <w:rPr>
@@ -6816,7 +5554,7 @@
       </w:pPr>
     </w:pPrDefault>
   </w:docDefaults>
-  <w:latentStyles w:defLockedState="0" w:defUIPriority="99" w:defSemiHidden="0" w:defUnhideWhenUsed="0" w:defQFormat="0" w:count="375">
+  <w:latentStyles w:defLockedState="0" w:defUIPriority="99" w:defSemiHidden="0" w:defUnhideWhenUsed="0" w:defQFormat="0" w:count="371">
     <w:lsdException w:name="Normal" w:uiPriority="0" w:qFormat="1"/>
     <w:lsdException w:name="heading 1" w:uiPriority="9" w:qFormat="1"/>
     <w:lsdException w:name="heading 2" w:semiHidden="1" w:uiPriority="9" w:unhideWhenUsed="1" w:qFormat="1"/>
@@ -6922,6 +5660,7 @@
     <w:lsdException w:name="HTML Sample" w:semiHidden="1" w:unhideWhenUsed="1"/>
     <w:lsdException w:name="HTML Typewriter" w:semiHidden="1" w:unhideWhenUsed="1"/>
     <w:lsdException w:name="HTML Variable" w:semiHidden="1" w:unhideWhenUsed="1"/>
+    <w:lsdException w:name="Normal Table" w:semiHidden="1" w:unhideWhenUsed="1"/>
     <w:lsdException w:name="annotation subject" w:semiHidden="1" w:unhideWhenUsed="1"/>
     <w:lsdException w:name="No List" w:semiHidden="1" w:unhideWhenUsed="1"/>
     <w:lsdException w:name="Outline List 1" w:semiHidden="1" w:unhideWhenUsed="1"/>
@@ -6965,8 +5704,10 @@
     <w:lsdException w:name="Table Elegant" w:semiHidden="1" w:unhideWhenUsed="1"/>
     <w:lsdException w:name="Table Professional" w:semiHidden="1" w:unhideWhenUsed="1"/>
     <w:lsdException w:name="Table Subtle 1" w:semiHidden="1" w:unhideWhenUsed="1"/>
+    <w:lsdException w:name="Table Subtle 2" w:semiHidden="1" w:unhideWhenUsed="1"/>
     <w:lsdException w:name="Table Web 1" w:semiHidden="1" w:unhideWhenUsed="1"/>
     <w:lsdException w:name="Table Web 2" w:semiHidden="1" w:unhideWhenUsed="1"/>
+    <w:lsdException w:name="Table Web 3" w:semiHidden="1" w:unhideWhenUsed="1"/>
     <w:lsdException w:name="Balloon Text" w:semiHidden="1" w:unhideWhenUsed="1"/>
     <w:lsdException w:name="Table Grid" w:uiPriority="59"/>
     <w:lsdException w:name="Table Theme" w:semiHidden="1" w:unhideWhenUsed="1"/>
@@ -7185,10 +5926,6 @@
     <w:lsdException w:name="List Table 5 Dark Accent 6" w:uiPriority="50"/>
     <w:lsdException w:name="List Table 6 Colorful Accent 6" w:uiPriority="51"/>
     <w:lsdException w:name="List Table 7 Colorful Accent 6" w:uiPriority="52"/>
-    <w:lsdException w:name="Mention" w:semiHidden="1" w:unhideWhenUsed="1"/>
-    <w:lsdException w:name="Smart Hyperlink" w:semiHidden="1" w:unhideWhenUsed="1"/>
-    <w:lsdException w:name="Hashtag" w:semiHidden="1" w:unhideWhenUsed="1"/>
-    <w:lsdException w:name="Unresolved Mention" w:semiHidden="1" w:unhideWhenUsed="1"/>
   </w:latentStyles>
   <w:style w:type="paragraph" w:default="1" w:styleId="Normal">
     <w:name w:val="Normal"/>
@@ -7924,7 +6661,7 @@
 </file>
 
 <file path=customXml/itemProps1.xml><?xml version="1.0" encoding="utf-8"?>
-<ds:datastoreItem xmlns:ds="http://schemas.openxmlformats.org/officeDocument/2006/customXml" ds:itemID="{28FA004F-B056-4214-ADBB-B7C61922E2DC}">
+<ds:datastoreItem xmlns:ds="http://schemas.openxmlformats.org/officeDocument/2006/customXml" ds:itemID="{D459E516-5321-4674-985A-5B211FF8E171}">
   <ds:schemaRefs>
     <ds:schemaRef ds:uri="http://schemas.openxmlformats.org/officeDocument/2006/bibliography"/>
   </ds:schemaRefs>

</xml_diff>